<commit_message>
Update ETL Project Debrief Questions.docx
</commit_message>
<xml_diff>
--- a/ETL Project Debrief Questions.docx
+++ b/ETL Project Debrief Questions.docx
@@ -342,11 +342,12 @@
           <w:rFonts w:ascii="Arial" w:hAnsi="Arial" w:cs="Arial"/>
         </w:rPr>
       </w:pPr>
-      <w:r>
-        <w:rPr>
-          <w:rFonts w:ascii="Arial" w:hAnsi="Arial" w:cs="Arial"/>
-        </w:rPr>
-        <w:t>Ability to ensure that business users have fast access to large amounts of transformed and integrated data to inform their decision making.</w:t>
+      <w:proofErr w:type="spellStart"/>
+      <w:r>
+        <w:rPr>
+          <w:rFonts w:ascii="Arial" w:hAnsi="Arial" w:cs="Arial"/>
+        </w:rPr>
+        <w:t>Scalability</w:t>
       </w:r>
     </w:p>
     <w:p>
@@ -361,20 +362,13 @@
           <w:rFonts w:ascii="Arial" w:hAnsi="Arial" w:cs="Arial"/>
         </w:rPr>
       </w:pPr>
-      <w:r>
-        <w:rPr>
-          <w:rFonts w:ascii="Arial" w:hAnsi="Arial" w:cs="Arial"/>
-        </w:rPr>
-        <w:t xml:space="preserve">Save a </w:t>
-      </w:r>
-      <w:proofErr w:type="gramStart"/>
-      <w:r>
-        <w:rPr>
-          <w:rFonts w:ascii="Arial" w:hAnsi="Arial" w:cs="Arial"/>
-        </w:rPr>
-        <w:t>money</w:t>
-      </w:r>
-      <w:proofErr w:type="gramEnd"/>
+      <w:proofErr w:type="spellEnd"/>
+      <w:r>
+        <w:rPr>
+          <w:rFonts w:ascii="Arial" w:hAnsi="Arial" w:cs="Arial"/>
+        </w:rPr>
+        <w:t>Timely Access to Data</w:t>
+      </w:r>
     </w:p>
     <w:p>
       <w:pPr>
@@ -392,16 +386,14 @@
         <w:rPr>
           <w:rFonts w:ascii="Arial" w:hAnsi="Arial" w:cs="Arial"/>
         </w:rPr>
-        <w:t xml:space="preserve">Improve quality and </w:t>
-      </w:r>
-      <w:proofErr w:type="gramStart"/>
-      <w:r>
-        <w:rPr>
-          <w:rFonts w:ascii="Arial" w:hAnsi="Arial" w:cs="Arial"/>
-        </w:rPr>
-        <w:t>consistency</w:t>
-      </w:r>
-      <w:proofErr w:type="gramEnd"/>
+        <w:t>Improved Data Quality and Consistenc</w:t>
+      </w:r>
+      <w:r>
+        <w:rPr>
+          <w:rFonts w:ascii="Arial" w:hAnsi="Arial" w:cs="Arial"/>
+        </w:rPr>
+        <w:t>y</w:t>
+      </w:r>
     </w:p>
     <w:p>
       <w:pPr>
@@ -419,7 +411,7 @@
         <w:rPr>
           <w:rFonts w:ascii="Arial" w:hAnsi="Arial" w:cs="Arial"/>
         </w:rPr>
-        <w:t>Correcting mistakes</w:t>
+        <w:t>Reduction in Human Errors</w:t>
       </w:r>
     </w:p>
     <w:p>
@@ -438,7 +430,7 @@
         <w:rPr>
           <w:rFonts w:ascii="Arial" w:hAnsi="Arial" w:cs="Arial"/>
         </w:rPr>
-        <w:t>Timely access</w:t>
+        <w:t>Efficiency and Cost-effectiveness</w:t>
       </w:r>
     </w:p>
     <w:p>
@@ -457,20 +449,86 @@
         <w:rPr>
           <w:rFonts w:ascii="Arial" w:hAnsi="Arial" w:cs="Arial"/>
         </w:rPr>
-        <w:t>Transform raw data into an appropriate format.</w:t>
-      </w:r>
-    </w:p>
-    <w:p>
-      <w:pPr>
-        <w:jc w:val="both"/>
-        <w:rPr>
-          <w:rFonts w:ascii="Arial" w:hAnsi="Arial" w:cs="Arial"/>
-        </w:rPr>
-      </w:pPr>
-    </w:p>
-    <w:p>
-      <w:pPr>
-        <w:pStyle w:val="ListParagraph"/>
+        <w:t>Data Integration</w:t>
+      </w:r>
+    </w:p>
+    <w:p>
+      <w:pPr>
+        <w:pStyle w:val="ListParagraph"/>
+        <w:numPr>
+          <w:ilvl w:val="0"/>
+          <w:numId w:val="7"/>
+        </w:numPr>
+        <w:jc w:val="both"/>
+        <w:rPr>
+          <w:rFonts w:ascii="Arial" w:hAnsi="Arial" w:cs="Arial"/>
+        </w:rPr>
+      </w:pPr>
+      <w:r>
+        <w:rPr>
+          <w:rFonts w:ascii="Arial" w:hAnsi="Arial" w:cs="Arial"/>
+        </w:rPr>
+        <w:t>Automation</w:t>
+      </w:r>
+    </w:p>
+    <w:p>
+      <w:pPr>
+        <w:pStyle w:val="ListParagraph"/>
+        <w:numPr>
+          <w:ilvl w:val="0"/>
+          <w:numId w:val="7"/>
+        </w:numPr>
+        <w:jc w:val="both"/>
+        <w:rPr>
+          <w:rFonts w:ascii="Arial" w:hAnsi="Arial" w:cs="Arial"/>
+        </w:rPr>
+      </w:pPr>
+      <w:r>
+        <w:rPr>
+          <w:rFonts w:ascii="Arial" w:hAnsi="Arial" w:cs="Arial"/>
+        </w:rPr>
+        <w:t>Faster Insights and Improved Decision Making</w:t>
+      </w:r>
+    </w:p>
+    <w:p>
+      <w:pPr>
+        <w:ind w:left="720"/>
+        <w:jc w:val="both"/>
+        <w:rPr>
+          <w:rFonts w:ascii="Arial" w:hAnsi="Arial" w:cs="Arial"/>
+        </w:rPr>
+      </w:pPr>
+    </w:p>
+    <w:p>
+      <w:pPr>
+        <w:ind w:left="720"/>
+        <w:jc w:val="both"/>
+        <w:rPr>
+          <w:rFonts w:ascii="Arial" w:hAnsi="Arial" w:cs="Arial"/>
+        </w:rPr>
+      </w:pPr>
+      <w:r>
+        <w:rPr>
+          <w:rFonts w:ascii="Arial" w:hAnsi="Arial" w:cs="Arial"/>
+        </w:rPr>
+        <w:t>Overall, ETL is a critical tool for businesses in today's data-driven environment, enabling efficient, accurate, and scalable data management and analysis.</w:t>
+      </w:r>
+    </w:p>
+    <w:p>
+      <w:pPr>
+        <w:pStyle w:val="ListParagraph"/>
+        <w:jc w:val="both"/>
+        <w:rPr>
+          <w:rFonts w:ascii="Arial" w:hAnsi="Arial" w:cs="Arial"/>
+          <w:sz w:val="32"/>
+          <w:szCs w:val="32"/>
+          <w:u w:val="single"/>
+        </w:rPr>
+      </w:pPr>
+    </w:p>
+    <w:p>
+      <w:pPr>
+        <w:ind w:left="360"/>
         <w:jc w:val="both"/>
         <w:rPr>
           <w:rFonts w:ascii="Arial" w:hAnsi="Arial" w:cs="Arial"/>
@@ -502,61 +560,35 @@
           <w:szCs w:val="32"/>
           <w:u w:val="single"/>
         </w:rPr>
-        <w:t xml:space="preserve">How might ETL change when moving to the </w:t>
-      </w:r>
-      <w:proofErr w:type="gramStart"/>
-      <w:r>
+        <w:lastRenderedPageBreak/>
+        <w:t>How might ETL change when moving to the cloud?.</w:t>
+      </w:r>
+    </w:p>
+    <w:p>
+      <w:pPr>
+        <w:pStyle w:val="ListParagraph"/>
+        <w:jc w:val="both"/>
         <w:rPr>
           <w:rFonts w:ascii="Arial" w:hAnsi="Arial" w:cs="Arial"/>
           <w:sz w:val="32"/>
           <w:szCs w:val="32"/>
           <w:u w:val="single"/>
         </w:rPr>
-        <w:t>cloud?</w:t>
-      </w:r>
-      <w:r>
-        <w:rPr>
-          <w:rFonts w:ascii="Arial" w:hAnsi="Arial" w:cs="Arial"/>
-          <w:sz w:val="32"/>
-          <w:szCs w:val="32"/>
-          <w:u w:val="single"/>
-        </w:rPr>
-        <w:t>.</w:t>
-      </w:r>
-      <w:proofErr w:type="gramEnd"/>
-    </w:p>
-    <w:p>
-      <w:pPr>
-        <w:pStyle w:val="ListParagraph"/>
-        <w:jc w:val="both"/>
-        <w:rPr>
-          <w:rFonts w:ascii="Arial" w:hAnsi="Arial" w:cs="Arial"/>
-          <w:sz w:val="32"/>
-          <w:szCs w:val="32"/>
-          <w:u w:val="single"/>
-        </w:rPr>
-      </w:pPr>
-    </w:p>
-    <w:p>
-      <w:pPr>
-        <w:pStyle w:val="ListParagraph"/>
-        <w:jc w:val="both"/>
-        <w:rPr>
-          <w:rFonts w:ascii="Arial" w:hAnsi="Arial" w:cs="Arial"/>
-        </w:rPr>
-      </w:pPr>
-      <w:r>
-        <w:rPr>
-          <w:rFonts w:ascii="Arial" w:hAnsi="Arial" w:cs="Arial"/>
-        </w:rPr>
-        <w:t xml:space="preserve">One of the main challenges for ETL tools in the cloud era is to adapt to the different characteristics and requirements of cloud-based data platforms. Traditional ETL </w:t>
-      </w:r>
-      <w:r>
-        <w:rPr>
-          <w:rFonts w:ascii="Arial" w:hAnsi="Arial" w:cs="Arial"/>
-        </w:rPr>
-        <w:lastRenderedPageBreak/>
-        <w:t>tools may not be able to handle the scalability, elasticity, security, and performance of cloud data sources and destinations. Therefore, many ETL tools have evolved to become cloud-native, meaning that they are designed and optimized for cloud environments. Cloud-native ETL tools can leverage the benefits of cloud computing, such as lower costs, faster deployment, higher availability, and easier integration. They can also support various cloud data formats, such as JSON, XML, Parquet, and Avro.</w:t>
+      </w:pPr>
+    </w:p>
+    <w:p>
+      <w:pPr>
+        <w:pStyle w:val="ListParagraph"/>
+        <w:jc w:val="both"/>
+        <w:rPr>
+          <w:rFonts w:ascii="Arial" w:hAnsi="Arial" w:cs="Arial"/>
+        </w:rPr>
+      </w:pPr>
+      <w:r>
+        <w:rPr>
+          <w:rFonts w:ascii="Arial" w:hAnsi="Arial" w:cs="Arial"/>
+        </w:rPr>
+        <w:t>One of the main challenges for ETL tools in the cloud era is to adapt to the different characteristics and requirements of cloud-based data platforms. Traditional ETL tools may not be able to handle the scalability, elasticity, security, and performance of cloud data sources and destinations. Therefore, many ETL tools have evolved to become cloud-native, meaning that they are designed and optimized for cloud environments. Cloud-native ETL tools can leverage the benefits of cloud computing, such as lower costs, faster deployment, higher availability, and easier integration. They can also support various cloud data formats, such as JSON, XML, Parquet, and Avro.</w:t>
       </w:r>
     </w:p>
     <w:p>

</xml_diff>